<commit_message>
Trabalho 3 + Roteiro do Trabalho 3
</commit_message>
<xml_diff>
--- a/aulas/lab-poo/trabalhos/Trabalho3-PC2.docx
+++ b/aulas/lab-poo/trabalhos/Trabalho3-PC2.docx
@@ -1,6 +1,6 @@
 
 <file path=word/document.xml><?xml version="1.0" encoding="utf-8"?>
-<w:document xmlns:wpc="http://schemas.microsoft.com/office/word/2010/wordprocessingCanvas" xmlns:cx="http://schemas.microsoft.com/office/drawing/2014/chartex" xmlns:cx1="http://schemas.microsoft.com/office/drawing/2015/9/8/chartex" xmlns:cx2="http://schemas.microsoft.com/office/drawing/2015/10/21/chartex" xmlns:cx3="http://schemas.microsoft.com/office/drawing/2016/5/9/chartex" xmlns:cx4="http://schemas.microsoft.com/office/drawing/2016/5/10/chartex" xmlns:cx5="http://schemas.microsoft.com/office/drawing/2016/5/11/chartex" xmlns:cx6="http://schemas.microsoft.com/office/drawing/2016/5/12/chartex" xmlns:cx7="http://schemas.microsoft.com/office/drawing/2016/5/13/chartex" xmlns:cx8="http://schemas.microsoft.com/office/drawing/2016/5/14/chartex" xmlns:mc="http://schemas.openxmlformats.org/markup-compatibility/2006" xmlns:aink="http://schemas.microsoft.com/office/drawing/2016/ink" xmlns:am3d="http://schemas.microsoft.com/office/drawing/2017/model3d" xmlns:o="urn:schemas-microsoft-com:office:office" xmlns:oel="http://schemas.microsoft.com/office/2019/extlst" xmlns:r="http://schemas.openxmlformats.org/officeDocument/2006/relationships" xmlns:m="http://schemas.openxmlformats.org/officeDocument/2006/math" xmlns:v="urn:schemas-microsoft-com:vml" xmlns:wp14="http://schemas.microsoft.com/office/word/2010/wordprocessingDrawing" xmlns:wp="http://schemas.openxmlformats.org/drawingml/2006/wordprocessingDrawing" xmlns:w10="urn:schemas-microsoft-com:office:word" xmlns:w="http://schemas.openxmlformats.org/wordprocessingml/2006/main" xmlns:w14="http://schemas.microsoft.com/office/word/2010/wordml" xmlns:w15="http://schemas.microsoft.com/office/word/2012/wordml" xmlns:w16cex="http://schemas.microsoft.com/office/word/2018/wordml/cex" xmlns:w16cid="http://schemas.microsoft.com/office/word/2016/wordml/cid" xmlns:w16="http://schemas.microsoft.com/office/word/2018/wordml" xmlns:w16sdtdh="http://schemas.microsoft.com/office/word/2020/wordml/sdtdatahash" xmlns:w16se="http://schemas.microsoft.com/office/word/2015/wordml/symex" xmlns:wpg="http://schemas.microsoft.com/office/word/2010/wordprocessingGroup" xmlns:wpi="http://schemas.microsoft.com/office/word/2010/wordprocessingInk" xmlns:wne="http://schemas.microsoft.com/office/word/2006/wordml" xmlns:wps="http://schemas.microsoft.com/office/word/2010/wordprocessingShape" mc:Ignorable="w14 w15 w16se w16cid w16 w16cex w16sdtdh wp14">
+<w:document xmlns:wpc="http://schemas.microsoft.com/office/word/2010/wordprocessingCanvas" xmlns:cx="http://schemas.microsoft.com/office/drawing/2014/chartex" xmlns:cx1="http://schemas.microsoft.com/office/drawing/2015/9/8/chartex" xmlns:cx2="http://schemas.microsoft.com/office/drawing/2015/10/21/chartex" xmlns:cx3="http://schemas.microsoft.com/office/drawing/2016/5/9/chartex" xmlns:cx4="http://schemas.microsoft.com/office/drawing/2016/5/10/chartex" xmlns:cx5="http://schemas.microsoft.com/office/drawing/2016/5/11/chartex" xmlns:cx6="http://schemas.microsoft.com/office/drawing/2016/5/12/chartex" xmlns:cx7="http://schemas.microsoft.com/office/drawing/2016/5/13/chartex" xmlns:cx8="http://schemas.microsoft.com/office/drawing/2016/5/14/chartex" xmlns:mc="http://schemas.openxmlformats.org/markup-compatibility/2006" xmlns:aink="http://schemas.microsoft.com/office/drawing/2016/ink" xmlns:am3d="http://schemas.microsoft.com/office/drawing/2017/model3d" xmlns:o="urn:schemas-microsoft-com:office:office" xmlns:oel="http://schemas.microsoft.com/office/2019/extlst" xmlns:r="http://schemas.openxmlformats.org/officeDocument/2006/relationships" xmlns:m="http://schemas.openxmlformats.org/officeDocument/2006/math" xmlns:v="urn:schemas-microsoft-com:vml" xmlns:wp14="http://schemas.microsoft.com/office/word/2010/wordprocessingDrawing" xmlns:wp="http://schemas.openxmlformats.org/drawingml/2006/wordprocessingDrawing" xmlns:w10="urn:schemas-microsoft-com:office:word" xmlns:w="http://schemas.openxmlformats.org/wordprocessingml/2006/main" xmlns:w14="http://schemas.microsoft.com/office/word/2010/wordml" xmlns:w15="http://schemas.microsoft.com/office/word/2012/wordml" xmlns:w16cex="http://schemas.microsoft.com/office/word/2018/wordml/cex" xmlns:w16cid="http://schemas.microsoft.com/office/word/2016/wordml/cid" xmlns:w16="http://schemas.microsoft.com/office/word/2018/wordml" xmlns:w16sdtdh="http://schemas.microsoft.com/office/word/2020/wordml/sdtdatahash" xmlns:w16se="http://schemas.microsoft.com/office/word/2015/wordml/symex" xmlns:wpg="http://schemas.microsoft.com/office/word/2010/wordprocessingGroup" xmlns:wpi="http://schemas.microsoft.com/office/word/2010/wordprocessingInk" xmlns:wne="http://schemas.microsoft.com/office/word/2006/wordml" xmlns:wps="http://schemas.microsoft.com/office/word/2010/wordprocessingShape" xmlns:a="http://schemas.openxmlformats.org/drawingml/2006/main" xmlns:pic="http://schemas.openxmlformats.org/drawingml/2006/picture" xmlns:a14="http://schemas.microsoft.com/office/drawing/2010/main" mc:Ignorable="w14 w15 w16se w16cid w16 w16cex w16sdtdh wp14">
   <w:body>
     <w:p>
       <w:pPr>
@@ -429,23 +429,32 @@
         <w:spacing w:after="0" w:line="240" w:lineRule="auto"/>
         <w:jc w:val="both"/>
         <w:rPr>
-          <w:rFonts w:cstheme="minorHAnsi"/>
-          <w:sz w:val="32"/>
-          <w:szCs w:val="32"/>
-        </w:rPr>
-      </w:pPr>
-      <w:r>
-        <w:rPr>
-          <w:rFonts w:cstheme="minorHAnsi"/>
-          <w:sz w:val="32"/>
-          <w:szCs w:val="32"/>
-        </w:rPr>
-        <w:t xml:space="preserve">Para cada usuário na rede, deseja-se manter os seguintes dados: nome, e-mail, data de nascimento e  </w:t>
-      </w:r>
-      <w:r>
-        <w:rPr>
-          <w:rFonts w:cstheme="minorHAnsi"/>
-          <w:i/>
+          <w:rFonts w:cs="Calibri" w:cstheme="minorAscii"/>
+          <w:sz w:val="32"/>
+          <w:szCs w:val="32"/>
+        </w:rPr>
+      </w:pPr>
+      <w:r>
+        <w:rPr>
+          <w:rFonts w:cs="Calibri" w:cstheme="minorAscii"/>
+          <w:sz w:val="32"/>
+          <w:szCs w:val="32"/>
+        </w:rPr>
+        <w:t xml:space="preserve">Para cada usuário na rede, deseja-se manter os seguintes dados: nome, e-mail, data de nascimento </w:t>
+      </w:r>
+      <w:r>
+        <w:rPr>
+          <w:rFonts w:cs="Calibri" w:cstheme="minorAscii"/>
+          <w:sz w:val="32"/>
+          <w:szCs w:val="32"/>
+        </w:rPr>
+        <w:t xml:space="preserve">e </w:t>
+      </w:r>
+      <w:r>
+        <w:rPr>
+          <w:rFonts w:cs="Calibri" w:cstheme="minorAscii"/>
+          <w:i w:val="1"/>
+          <w:iCs w:val="1"/>
           <w:sz w:val="32"/>
           <w:szCs w:val="32"/>
         </w:rPr>
@@ -453,7 +462,7 @@
       </w:r>
       <w:r>
         <w:rPr>
-          <w:rFonts w:cstheme="minorHAnsi"/>
+          <w:rFonts w:cs="Calibri" w:cstheme="minorAscii"/>
           <w:sz w:val="32"/>
           <w:szCs w:val="32"/>
         </w:rPr>
@@ -2009,6 +2018,10 @@
       <w:pPr>
         <w:jc w:val="both"/>
         <w:rPr>
+          <w:b w:val="1"/>
+          <w:bCs w:val="1"/>
+          <w:i w:val="1"/>
+          <w:iCs w:val="1"/>
           <w:sz w:val="32"/>
           <w:szCs w:val="32"/>
         </w:rPr>
@@ -2144,21 +2157,7 @@
           <w:sz w:val="32"/>
           <w:szCs w:val="32"/>
         </w:rPr>
-        <w:t>A</w:t>
-      </w:r>
-      <w:r>
-        <w:rPr>
-          <w:sz w:val="32"/>
-          <w:szCs w:val="32"/>
-        </w:rPr>
-        <w:t>rranjos</w:t>
-      </w:r>
-      <w:r>
-        <w:rPr>
-          <w:sz w:val="32"/>
-          <w:szCs w:val="32"/>
-        </w:rPr>
-        <w:t>,</w:t>
+        <w:t>Classes,</w:t>
       </w:r>
       <w:r>
         <w:rPr>
@@ -2169,7 +2168,8 @@
       </w:r>
       <w:r>
         <w:rPr>
-          <w:i/>
+          <w:i w:val="1"/>
+          <w:iCs w:val="1"/>
           <w:sz w:val="32"/>
           <w:szCs w:val="32"/>
         </w:rPr>
@@ -2177,7 +2177,8 @@
       </w:r>
       <w:r>
         <w:rPr>
-          <w:i/>
+          <w:i w:val="1"/>
+          <w:iCs w:val="1"/>
           <w:sz w:val="32"/>
           <w:szCs w:val="32"/>
         </w:rPr>
@@ -2199,7 +2200,8 @@
       </w:r>
       <w:r>
         <w:rPr>
-          <w:i/>
+          <w:i w:val="1"/>
+          <w:iCs w:val="1"/>
           <w:sz w:val="32"/>
           <w:szCs w:val="32"/>
         </w:rPr>
@@ -2219,6 +2221,157 @@
         </w:rPr>
         <w:t xml:space="preserve"> </w:t>
       </w:r>
+      <w:r>
+        <w:rPr>
+          <w:b w:val="1"/>
+          <w:bCs w:val="1"/>
+          <w:sz w:val="32"/>
+          <w:szCs w:val="32"/>
+        </w:rPr>
+        <w:t>É obrigatório o uso de classes no Trabalho 3.</w:t>
+      </w:r>
+      <w:r>
+        <w:rPr>
+          <w:b w:val="1"/>
+          <w:bCs w:val="1"/>
+          <w:sz w:val="32"/>
+          <w:szCs w:val="32"/>
+        </w:rPr>
+        <w:t xml:space="preserve"> </w:t>
+      </w:r>
+      <w:r>
+        <w:rPr>
+          <w:b w:val="1"/>
+          <w:bCs w:val="1"/>
+          <w:i w:val="1"/>
+          <w:iCs w:val="1"/>
+          <w:sz w:val="32"/>
+          <w:szCs w:val="32"/>
+        </w:rPr>
+        <w:t>Ele</w:t>
+      </w:r>
+      <w:r>
+        <w:rPr>
+          <w:b w:val="1"/>
+          <w:bCs w:val="1"/>
+          <w:i w:val="1"/>
+          <w:iCs w:val="1"/>
+          <w:sz w:val="32"/>
+          <w:szCs w:val="32"/>
+        </w:rPr>
+        <w:t xml:space="preserve"> deverá ser feito em </w:t>
+      </w:r>
+      <w:r>
+        <w:rPr>
+          <w:b w:val="1"/>
+          <w:bCs w:val="1"/>
+          <w:i w:val="1"/>
+          <w:iCs w:val="1"/>
+          <w:color w:val="000000" w:themeColor="text1" w:themeTint="FF" w:themeShade="FF"/>
+          <w:sz w:val="32"/>
+          <w:szCs w:val="32"/>
+        </w:rPr>
+        <w:t>grupo</w:t>
+      </w:r>
+      <w:r>
+        <w:rPr>
+          <w:b w:val="1"/>
+          <w:bCs w:val="1"/>
+          <w:i w:val="1"/>
+          <w:iCs w:val="1"/>
+          <w:color w:val="000000" w:themeColor="text1" w:themeTint="FF" w:themeShade="FF"/>
+          <w:sz w:val="32"/>
+          <w:szCs w:val="32"/>
+        </w:rPr>
+        <w:t>s</w:t>
+      </w:r>
+      <w:r>
+        <w:rPr>
+          <w:b w:val="1"/>
+          <w:bCs w:val="1"/>
+          <w:i w:val="1"/>
+          <w:iCs w:val="1"/>
+          <w:sz w:val="32"/>
+          <w:szCs w:val="32"/>
+        </w:rPr>
+        <w:t xml:space="preserve">. </w:t>
+      </w:r>
+      <w:r>
+        <w:rPr>
+          <w:b w:val="1"/>
+          <w:bCs w:val="1"/>
+          <w:i w:val="1"/>
+          <w:iCs w:val="1"/>
+          <w:sz w:val="32"/>
+          <w:szCs w:val="32"/>
+        </w:rPr>
+        <w:t>O</w:t>
+      </w:r>
+      <w:r>
+        <w:rPr>
+          <w:b w:val="1"/>
+          <w:bCs w:val="1"/>
+          <w:i w:val="1"/>
+          <w:iCs w:val="1"/>
+          <w:sz w:val="32"/>
+          <w:szCs w:val="32"/>
+        </w:rPr>
+        <w:t>s grupos deverão ser os mesmos definidos no Trabalho</w:t>
+      </w:r>
+      <w:r>
+        <w:rPr>
+          <w:b w:val="1"/>
+          <w:bCs w:val="1"/>
+          <w:i w:val="1"/>
+          <w:iCs w:val="1"/>
+          <w:sz w:val="32"/>
+          <w:szCs w:val="32"/>
+        </w:rPr>
+        <w:t xml:space="preserve"> 2</w:t>
+      </w:r>
+      <w:r>
+        <w:rPr>
+          <w:b w:val="1"/>
+          <w:bCs w:val="1"/>
+          <w:i w:val="1"/>
+          <w:iCs w:val="1"/>
+          <w:sz w:val="32"/>
+          <w:szCs w:val="32"/>
+        </w:rPr>
+        <w:t>.</w:t>
+      </w:r>
+    </w:p>
+    <w:p>
+      <w:pPr>
+        <w:jc w:val="both"/>
+        <w:rPr>
+          <w:sz w:val="32"/>
+          <w:szCs w:val="32"/>
+        </w:rPr>
+      </w:pPr>
+    </w:p>
+    <w:p>
+      <w:pPr>
+        <w:jc w:val="both"/>
+        <w:rPr>
+          <w:sz w:val="32"/>
+          <w:szCs w:val="32"/>
+        </w:rPr>
+      </w:pPr>
+      <w:r>
+        <w:rPr>
+          <w:sz w:val="32"/>
+          <w:szCs w:val="32"/>
+        </w:rPr>
+        <w:t xml:space="preserve">2. </w:t>
+      </w:r>
+      <w:r>
+        <w:rPr>
+          <w:sz w:val="32"/>
+          <w:szCs w:val="32"/>
+        </w:rPr>
+        <w:t>O que entregar?</w:t>
+      </w:r>
     </w:p>
     <w:p>
       <w:pPr>
@@ -2227,7 +2380,7 @@
           <w:b/>
           <w:i/>
           <w:sz w:val="32"/>
-          <w:szCs w:val="32"/>
+          <w:szCs w:val="28"/>
         </w:rPr>
       </w:pPr>
       <w:r>
@@ -2235,184 +2388,67 @@
           <w:b/>
           <w:i/>
           <w:sz w:val="32"/>
-          <w:szCs w:val="32"/>
-        </w:rPr>
-        <w:t xml:space="preserve">O Trabalho 3 deverá ser feito em </w:t>
+          <w:szCs w:val="28"/>
+        </w:rPr>
+        <w:t>Todos os trab</w:t>
       </w:r>
       <w:r>
         <w:rPr>
           <w:b/>
           <w:i/>
-          <w:color w:val="000000" w:themeColor="text1"/>
-          <w:sz w:val="32"/>
-          <w:szCs w:val="32"/>
-        </w:rPr>
-        <w:t>grupo</w:t>
+          <w:sz w:val="32"/>
+          <w:szCs w:val="28"/>
+        </w:rPr>
+        <w:t>alhos deverão ser enviados para o SIGAA</w:t>
       </w:r>
       <w:r>
         <w:rPr>
           <w:b/>
           <w:i/>
-          <w:color w:val="000000" w:themeColor="text1"/>
-          <w:sz w:val="32"/>
-          <w:szCs w:val="32"/>
-        </w:rPr>
-        <w:t>s</w:t>
+          <w:sz w:val="32"/>
+          <w:szCs w:val="28"/>
+        </w:rPr>
+        <w:t xml:space="preserve">. O grupo deverá colocar todo o código-fonte do trabalho em um arquivo zip. O arquivo zipado deverá conter os nomes completos dos alunos bem como os seus números de matrícula. Qualquer dúvida sobre o trabalho deverá ser enviada para o </w:t>
       </w:r>
       <w:r>
         <w:rPr>
           <w:b/>
           <w:i/>
           <w:sz w:val="32"/>
-          <w:szCs w:val="32"/>
-        </w:rPr>
-        <w:t xml:space="preserve">. </w:t>
+          <w:szCs w:val="28"/>
+        </w:rPr>
+        <w:t>professor</w:t>
       </w:r>
       <w:r>
         <w:rPr>
           <w:b/>
           <w:i/>
           <w:sz w:val="32"/>
-          <w:szCs w:val="32"/>
-        </w:rPr>
-        <w:t>O</w:t>
-      </w:r>
-      <w:r>
-        <w:rPr>
-          <w:b/>
-          <w:i/>
-          <w:sz w:val="32"/>
-          <w:szCs w:val="32"/>
-        </w:rPr>
-        <w:t>s grupos deverão ser os mesmos definidos no Trabalho</w:t>
-      </w:r>
-      <w:r>
-        <w:rPr>
-          <w:b/>
-          <w:i/>
-          <w:sz w:val="32"/>
-          <w:szCs w:val="32"/>
-        </w:rPr>
-        <w:t xml:space="preserve"> 2</w:t>
-      </w:r>
-      <w:r>
-        <w:rPr>
-          <w:b/>
-          <w:i/>
-          <w:sz w:val="32"/>
-          <w:szCs w:val="32"/>
-        </w:rPr>
-        <w:t>.</w:t>
-      </w:r>
-    </w:p>
-    <w:p>
-      <w:pPr>
-        <w:jc w:val="both"/>
-        <w:rPr>
-          <w:sz w:val="32"/>
-          <w:szCs w:val="32"/>
-        </w:rPr>
-      </w:pPr>
-    </w:p>
-    <w:p>
-      <w:pPr>
-        <w:jc w:val="both"/>
-        <w:rPr>
-          <w:sz w:val="32"/>
-          <w:szCs w:val="32"/>
-        </w:rPr>
-      </w:pPr>
-      <w:r>
-        <w:rPr>
-          <w:sz w:val="32"/>
-          <w:szCs w:val="32"/>
-        </w:rPr>
-        <w:t xml:space="preserve">2. </w:t>
-      </w:r>
-      <w:r>
-        <w:rPr>
-          <w:sz w:val="32"/>
-          <w:szCs w:val="32"/>
-        </w:rPr>
-        <w:t>O que entregar?</w:t>
-      </w:r>
-    </w:p>
-    <w:p>
-      <w:pPr>
-        <w:jc w:val="both"/>
-        <w:rPr>
-          <w:b/>
-          <w:i/>
-          <w:sz w:val="32"/>
           <w:szCs w:val="28"/>
         </w:rPr>
-      </w:pPr>
-      <w:r>
-        <w:rPr>
-          <w:b/>
-          <w:i/>
+        <w:t xml:space="preserve"> da disciplina.</w:t>
+      </w:r>
+    </w:p>
+    <w:p>
+      <w:pPr>
+        <w:jc w:val="both"/>
+        <w:rPr>
           <w:sz w:val="32"/>
           <w:szCs w:val="28"/>
         </w:rPr>
-        <w:t>Todos os trab</w:t>
-      </w:r>
-      <w:r>
-        <w:rPr>
-          <w:b/>
-          <w:i/>
+      </w:pPr>
+    </w:p>
+    <w:p>
+      <w:pPr>
+        <w:jc w:val="both"/>
+        <w:rPr>
           <w:sz w:val="32"/>
           <w:szCs w:val="28"/>
         </w:rPr>
-        <w:t>alhos deverão ser enviados para o SIGAA</w:t>
-      </w:r>
-      <w:r>
-        <w:rPr>
-          <w:b/>
-          <w:i/>
-          <w:sz w:val="32"/>
-          <w:szCs w:val="28"/>
-        </w:rPr>
-        <w:t xml:space="preserve">. O grupo deverá colocar todo o código-fonte do trabalho em um arquivo zip. O arquivo zipado deverá conter os nomes completos dos alunos bem como os seus números de matrícula. Qualquer dúvida sobre o trabalho deverá ser enviada para o </w:t>
-      </w:r>
-      <w:r>
-        <w:rPr>
-          <w:b/>
-          <w:i/>
-          <w:sz w:val="32"/>
-          <w:szCs w:val="28"/>
-        </w:rPr>
-        <w:t>professor</w:t>
-      </w:r>
-      <w:r>
-        <w:rPr>
-          <w:b/>
-          <w:i/>
-          <w:sz w:val="32"/>
-          <w:szCs w:val="28"/>
-        </w:rPr>
-        <w:t xml:space="preserve"> da disciplina.</w:t>
-      </w:r>
-    </w:p>
-    <w:p>
-      <w:pPr>
-        <w:jc w:val="both"/>
-        <w:rPr>
-          <w:sz w:val="32"/>
-          <w:szCs w:val="28"/>
-        </w:rPr>
-      </w:pPr>
-    </w:p>
-    <w:p>
-      <w:pPr>
-        <w:jc w:val="both"/>
-        <w:rPr>
-          <w:sz w:val="32"/>
-          <w:szCs w:val="28"/>
-        </w:rPr>
       </w:pPr>
     </w:p>
     <w:sectPr>
-      <w:pgSz w:w="11906" w:h="16838"/>
+      <w:pgSz w:w="11906" w:h="16838" w:orient="portrait"/>
       <w:pgMar w:top="1417" w:right="1701" w:bottom="1417" w:left="1701" w:header="708" w:footer="708" w:gutter="0"/>
       <w:cols w:space="708"/>
       <w:docGrid w:linePitch="360"/>
@@ -2448,7 +2484,7 @@
         <w:ind w:left="1440" w:hanging="360"/>
       </w:pPr>
       <w:rPr>
-        <w:rFonts w:ascii="Courier New" w:hAnsi="Courier New" w:cs="Courier New" w:hint="default"/>
+        <w:rFonts w:hint="default" w:ascii="Courier New" w:hAnsi="Courier New" w:cs="Courier New"/>
       </w:rPr>
     </w:lvl>
     <w:lvl w:ilvl="2" w:tplc="04160005" w:tentative="1">
@@ -2460,7 +2496,7 @@
         <w:ind w:left="2160" w:hanging="360"/>
       </w:pPr>
       <w:rPr>
-        <w:rFonts w:ascii="Wingdings" w:hAnsi="Wingdings" w:hint="default"/>
+        <w:rFonts w:hint="default" w:ascii="Wingdings" w:hAnsi="Wingdings"/>
       </w:rPr>
     </w:lvl>
     <w:lvl w:ilvl="3" w:tplc="04160001" w:tentative="1">
@@ -2472,7 +2508,7 @@
         <w:ind w:left="2880" w:hanging="360"/>
       </w:pPr>
       <w:rPr>
-        <w:rFonts w:ascii="Symbol" w:hAnsi="Symbol" w:hint="default"/>
+        <w:rFonts w:hint="default" w:ascii="Symbol" w:hAnsi="Symbol"/>
       </w:rPr>
     </w:lvl>
     <w:lvl w:ilvl="4" w:tplc="04160003" w:tentative="1">
@@ -2484,7 +2520,7 @@
         <w:ind w:left="3600" w:hanging="360"/>
       </w:pPr>
       <w:rPr>
-        <w:rFonts w:ascii="Courier New" w:hAnsi="Courier New" w:cs="Courier New" w:hint="default"/>
+        <w:rFonts w:hint="default" w:ascii="Courier New" w:hAnsi="Courier New" w:cs="Courier New"/>
       </w:rPr>
     </w:lvl>
     <w:lvl w:ilvl="5" w:tplc="04160005" w:tentative="1">
@@ -2496,7 +2532,7 @@
         <w:ind w:left="4320" w:hanging="360"/>
       </w:pPr>
       <w:rPr>
-        <w:rFonts w:ascii="Wingdings" w:hAnsi="Wingdings" w:hint="default"/>
+        <w:rFonts w:hint="default" w:ascii="Wingdings" w:hAnsi="Wingdings"/>
       </w:rPr>
     </w:lvl>
     <w:lvl w:ilvl="6" w:tplc="04160001" w:tentative="1">
@@ -2508,7 +2544,7 @@
         <w:ind w:left="5040" w:hanging="360"/>
       </w:pPr>
       <w:rPr>
-        <w:rFonts w:ascii="Symbol" w:hAnsi="Symbol" w:hint="default"/>
+        <w:rFonts w:hint="default" w:ascii="Symbol" w:hAnsi="Symbol"/>
       </w:rPr>
     </w:lvl>
     <w:lvl w:ilvl="7" w:tplc="04160003" w:tentative="1">
@@ -2520,7 +2556,7 @@
         <w:ind w:left="5760" w:hanging="360"/>
       </w:pPr>
       <w:rPr>
-        <w:rFonts w:ascii="Courier New" w:hAnsi="Courier New" w:cs="Courier New" w:hint="default"/>
+        <w:rFonts w:hint="default" w:ascii="Courier New" w:hAnsi="Courier New" w:cs="Courier New"/>
       </w:rPr>
     </w:lvl>
     <w:lvl w:ilvl="8" w:tplc="04160005" w:tentative="1">
@@ -2532,7 +2568,7 @@
         <w:ind w:left="6480" w:hanging="360"/>
       </w:pPr>
       <w:rPr>
-        <w:rFonts w:ascii="Wingdings" w:hAnsi="Wingdings" w:hint="default"/>
+        <w:rFonts w:hint="default" w:ascii="Wingdings" w:hAnsi="Wingdings"/>
       </w:rPr>
     </w:lvl>
   </w:abstractNum>
@@ -2549,7 +2585,7 @@
         <w:ind w:left="1440" w:hanging="360"/>
       </w:pPr>
       <w:rPr>
-        <w:rFonts w:ascii="Wingdings" w:hAnsi="Wingdings" w:hint="default"/>
+        <w:rFonts w:hint="default" w:ascii="Wingdings" w:hAnsi="Wingdings"/>
       </w:rPr>
     </w:lvl>
     <w:lvl w:ilvl="1" w:tplc="04160003" w:tentative="1">
@@ -2561,7 +2597,7 @@
         <w:ind w:left="2160" w:hanging="360"/>
       </w:pPr>
       <w:rPr>
-        <w:rFonts w:ascii="Courier New" w:hAnsi="Courier New" w:cs="Courier New" w:hint="default"/>
+        <w:rFonts w:hint="default" w:ascii="Courier New" w:hAnsi="Courier New" w:cs="Courier New"/>
       </w:rPr>
     </w:lvl>
     <w:lvl w:ilvl="2" w:tplc="04160005" w:tentative="1">
@@ -2573,7 +2609,7 @@
         <w:ind w:left="2880" w:hanging="360"/>
       </w:pPr>
       <w:rPr>
-        <w:rFonts w:ascii="Wingdings" w:hAnsi="Wingdings" w:hint="default"/>
+        <w:rFonts w:hint="default" w:ascii="Wingdings" w:hAnsi="Wingdings"/>
       </w:rPr>
     </w:lvl>
     <w:lvl w:ilvl="3" w:tplc="04160001" w:tentative="1">
@@ -2585,7 +2621,7 @@
         <w:ind w:left="3600" w:hanging="360"/>
       </w:pPr>
       <w:rPr>
-        <w:rFonts w:ascii="Symbol" w:hAnsi="Symbol" w:hint="default"/>
+        <w:rFonts w:hint="default" w:ascii="Symbol" w:hAnsi="Symbol"/>
       </w:rPr>
     </w:lvl>
     <w:lvl w:ilvl="4" w:tplc="04160003" w:tentative="1">
@@ -2597,7 +2633,7 @@
         <w:ind w:left="4320" w:hanging="360"/>
       </w:pPr>
       <w:rPr>
-        <w:rFonts w:ascii="Courier New" w:hAnsi="Courier New" w:cs="Courier New" w:hint="default"/>
+        <w:rFonts w:hint="default" w:ascii="Courier New" w:hAnsi="Courier New" w:cs="Courier New"/>
       </w:rPr>
     </w:lvl>
     <w:lvl w:ilvl="5" w:tplc="04160005" w:tentative="1">
@@ -2609,7 +2645,7 @@
         <w:ind w:left="5040" w:hanging="360"/>
       </w:pPr>
       <w:rPr>
-        <w:rFonts w:ascii="Wingdings" w:hAnsi="Wingdings" w:hint="default"/>
+        <w:rFonts w:hint="default" w:ascii="Wingdings" w:hAnsi="Wingdings"/>
       </w:rPr>
     </w:lvl>
     <w:lvl w:ilvl="6" w:tplc="04160001" w:tentative="1">
@@ -2621,7 +2657,7 @@
         <w:ind w:left="5760" w:hanging="360"/>
       </w:pPr>
       <w:rPr>
-        <w:rFonts w:ascii="Symbol" w:hAnsi="Symbol" w:hint="default"/>
+        <w:rFonts w:hint="default" w:ascii="Symbol" w:hAnsi="Symbol"/>
       </w:rPr>
     </w:lvl>
     <w:lvl w:ilvl="7" w:tplc="04160003" w:tentative="1">
@@ -2633,7 +2669,7 @@
         <w:ind w:left="6480" w:hanging="360"/>
       </w:pPr>
       <w:rPr>
-        <w:rFonts w:ascii="Courier New" w:hAnsi="Courier New" w:cs="Courier New" w:hint="default"/>
+        <w:rFonts w:hint="default" w:ascii="Courier New" w:hAnsi="Courier New" w:cs="Courier New"/>
       </w:rPr>
     </w:lvl>
     <w:lvl w:ilvl="8" w:tplc="04160005" w:tentative="1">
@@ -2645,7 +2681,7 @@
         <w:ind w:left="7200" w:hanging="360"/>
       </w:pPr>
       <w:rPr>
-        <w:rFonts w:ascii="Wingdings" w:hAnsi="Wingdings" w:hint="default"/>
+        <w:rFonts w:hint="default" w:ascii="Wingdings" w:hAnsi="Wingdings"/>
       </w:rPr>
     </w:lvl>
   </w:abstractNum>
@@ -2662,7 +2698,7 @@
         <w:ind w:left="1440" w:hanging="360"/>
       </w:pPr>
       <w:rPr>
-        <w:rFonts w:ascii="Symbol" w:hAnsi="Symbol" w:cs="Symbol" w:hint="default"/>
+        <w:rFonts w:hint="default" w:ascii="Symbol" w:hAnsi="Symbol" w:cs="Symbol"/>
       </w:rPr>
     </w:lvl>
     <w:lvl w:ilvl="1">
@@ -2674,7 +2710,7 @@
         <w:ind w:left="2160" w:hanging="360"/>
       </w:pPr>
       <w:rPr>
-        <w:rFonts w:ascii="Courier New" w:hAnsi="Courier New" w:cs="Courier New" w:hint="default"/>
+        <w:rFonts w:hint="default" w:ascii="Courier New" w:hAnsi="Courier New" w:cs="Courier New"/>
       </w:rPr>
     </w:lvl>
     <w:lvl w:ilvl="2">
@@ -2686,7 +2722,7 @@
         <w:ind w:left="2880" w:hanging="360"/>
       </w:pPr>
       <w:rPr>
-        <w:rFonts w:ascii="Wingdings" w:hAnsi="Wingdings" w:cs="Wingdings" w:hint="default"/>
+        <w:rFonts w:hint="default" w:ascii="Wingdings" w:hAnsi="Wingdings" w:cs="Wingdings"/>
       </w:rPr>
     </w:lvl>
     <w:lvl w:ilvl="3">
@@ -2698,7 +2734,7 @@
         <w:ind w:left="3600" w:hanging="360"/>
       </w:pPr>
       <w:rPr>
-        <w:rFonts w:ascii="Symbol" w:hAnsi="Symbol" w:cs="Symbol" w:hint="default"/>
+        <w:rFonts w:hint="default" w:ascii="Symbol" w:hAnsi="Symbol" w:cs="Symbol"/>
       </w:rPr>
     </w:lvl>
     <w:lvl w:ilvl="4">
@@ -2710,7 +2746,7 @@
         <w:ind w:left="4320" w:hanging="360"/>
       </w:pPr>
       <w:rPr>
-        <w:rFonts w:ascii="Courier New" w:hAnsi="Courier New" w:cs="Courier New" w:hint="default"/>
+        <w:rFonts w:hint="default" w:ascii="Courier New" w:hAnsi="Courier New" w:cs="Courier New"/>
       </w:rPr>
     </w:lvl>
     <w:lvl w:ilvl="5">
@@ -2722,7 +2758,7 @@
         <w:ind w:left="5040" w:hanging="360"/>
       </w:pPr>
       <w:rPr>
-        <w:rFonts w:ascii="Wingdings" w:hAnsi="Wingdings" w:cs="Wingdings" w:hint="default"/>
+        <w:rFonts w:hint="default" w:ascii="Wingdings" w:hAnsi="Wingdings" w:cs="Wingdings"/>
       </w:rPr>
     </w:lvl>
     <w:lvl w:ilvl="6">
@@ -2734,7 +2770,7 @@
         <w:ind w:left="5760" w:hanging="360"/>
       </w:pPr>
       <w:rPr>
-        <w:rFonts w:ascii="Symbol" w:hAnsi="Symbol" w:cs="Symbol" w:hint="default"/>
+        <w:rFonts w:hint="default" w:ascii="Symbol" w:hAnsi="Symbol" w:cs="Symbol"/>
       </w:rPr>
     </w:lvl>
     <w:lvl w:ilvl="7">
@@ -2746,7 +2782,7 @@
         <w:ind w:left="6480" w:hanging="360"/>
       </w:pPr>
       <w:rPr>
-        <w:rFonts w:ascii="Courier New" w:hAnsi="Courier New" w:cs="Courier New" w:hint="default"/>
+        <w:rFonts w:hint="default" w:ascii="Courier New" w:hAnsi="Courier New" w:cs="Courier New"/>
       </w:rPr>
     </w:lvl>
     <w:lvl w:ilvl="8">
@@ -2758,7 +2794,7 @@
         <w:ind w:left="7200" w:hanging="360"/>
       </w:pPr>
       <w:rPr>
-        <w:rFonts w:ascii="Wingdings" w:hAnsi="Wingdings" w:cs="Wingdings" w:hint="default"/>
+        <w:rFonts w:hint="default" w:ascii="Wingdings" w:hAnsi="Wingdings" w:cs="Wingdings"/>
       </w:rPr>
     </w:lvl>
   </w:abstractNum>
@@ -2775,7 +2811,7 @@
         <w:ind w:left="720" w:hanging="360"/>
       </w:pPr>
       <w:rPr>
-        <w:rFonts w:ascii="Symbol" w:hAnsi="Symbol" w:hint="default"/>
+        <w:rFonts w:hint="default" w:ascii="Symbol" w:hAnsi="Symbol"/>
       </w:rPr>
     </w:lvl>
     <w:lvl w:ilvl="1" w:tplc="04160003">
@@ -2787,7 +2823,7 @@
         <w:ind w:left="1440" w:hanging="360"/>
       </w:pPr>
       <w:rPr>
-        <w:rFonts w:ascii="Courier New" w:hAnsi="Courier New" w:cs="Courier New" w:hint="default"/>
+        <w:rFonts w:hint="default" w:ascii="Courier New" w:hAnsi="Courier New" w:cs="Courier New"/>
       </w:rPr>
     </w:lvl>
     <w:lvl w:ilvl="2" w:tplc="04160005" w:tentative="1">
@@ -2799,7 +2835,7 @@
         <w:ind w:left="2160" w:hanging="360"/>
       </w:pPr>
       <w:rPr>
-        <w:rFonts w:ascii="Wingdings" w:hAnsi="Wingdings" w:hint="default"/>
+        <w:rFonts w:hint="default" w:ascii="Wingdings" w:hAnsi="Wingdings"/>
       </w:rPr>
     </w:lvl>
     <w:lvl w:ilvl="3" w:tplc="04160001" w:tentative="1">
@@ -2811,7 +2847,7 @@
         <w:ind w:left="2880" w:hanging="360"/>
       </w:pPr>
       <w:rPr>
-        <w:rFonts w:ascii="Symbol" w:hAnsi="Symbol" w:hint="default"/>
+        <w:rFonts w:hint="default" w:ascii="Symbol" w:hAnsi="Symbol"/>
       </w:rPr>
     </w:lvl>
     <w:lvl w:ilvl="4" w:tplc="04160003" w:tentative="1">
@@ -2823,7 +2859,7 @@
         <w:ind w:left="3600" w:hanging="360"/>
       </w:pPr>
       <w:rPr>
-        <w:rFonts w:ascii="Courier New" w:hAnsi="Courier New" w:cs="Courier New" w:hint="default"/>
+        <w:rFonts w:hint="default" w:ascii="Courier New" w:hAnsi="Courier New" w:cs="Courier New"/>
       </w:rPr>
     </w:lvl>
     <w:lvl w:ilvl="5" w:tplc="04160005" w:tentative="1">
@@ -2835,7 +2871,7 @@
         <w:ind w:left="4320" w:hanging="360"/>
       </w:pPr>
       <w:rPr>
-        <w:rFonts w:ascii="Wingdings" w:hAnsi="Wingdings" w:hint="default"/>
+        <w:rFonts w:hint="default" w:ascii="Wingdings" w:hAnsi="Wingdings"/>
       </w:rPr>
     </w:lvl>
     <w:lvl w:ilvl="6" w:tplc="04160001" w:tentative="1">
@@ -2847,7 +2883,7 @@
         <w:ind w:left="5040" w:hanging="360"/>
       </w:pPr>
       <w:rPr>
-        <w:rFonts w:ascii="Symbol" w:hAnsi="Symbol" w:hint="default"/>
+        <w:rFonts w:hint="default" w:ascii="Symbol" w:hAnsi="Symbol"/>
       </w:rPr>
     </w:lvl>
     <w:lvl w:ilvl="7" w:tplc="04160003" w:tentative="1">
@@ -2859,7 +2895,7 @@
         <w:ind w:left="5760" w:hanging="360"/>
       </w:pPr>
       <w:rPr>
-        <w:rFonts w:ascii="Courier New" w:hAnsi="Courier New" w:cs="Courier New" w:hint="default"/>
+        <w:rFonts w:hint="default" w:ascii="Courier New" w:hAnsi="Courier New" w:cs="Courier New"/>
       </w:rPr>
     </w:lvl>
     <w:lvl w:ilvl="8" w:tplc="04160005" w:tentative="1">
@@ -2871,7 +2907,7 @@
         <w:ind w:left="6480" w:hanging="360"/>
       </w:pPr>
       <w:rPr>
-        <w:rFonts w:ascii="Wingdings" w:hAnsi="Wingdings" w:hint="default"/>
+        <w:rFonts w:hint="default" w:ascii="Wingdings" w:hAnsi="Wingdings"/>
       </w:rPr>
     </w:lvl>
   </w:abstractNum>
@@ -2888,7 +2924,7 @@
         <w:ind w:left="1440" w:hanging="360"/>
       </w:pPr>
       <w:rPr>
-        <w:rFonts w:ascii="Symbol" w:hAnsi="Symbol" w:cs="Symbol" w:hint="default"/>
+        <w:rFonts w:hint="default" w:ascii="Symbol" w:hAnsi="Symbol" w:cs="Symbol"/>
       </w:rPr>
     </w:lvl>
     <w:lvl w:ilvl="1">
@@ -2900,7 +2936,7 @@
         <w:ind w:left="2160" w:hanging="360"/>
       </w:pPr>
       <w:rPr>
-        <w:rFonts w:ascii="Courier New" w:hAnsi="Courier New" w:cs="Courier New" w:hint="default"/>
+        <w:rFonts w:hint="default" w:ascii="Courier New" w:hAnsi="Courier New" w:cs="Courier New"/>
       </w:rPr>
     </w:lvl>
     <w:lvl w:ilvl="2">
@@ -2912,7 +2948,7 @@
         <w:ind w:left="2880" w:hanging="360"/>
       </w:pPr>
       <w:rPr>
-        <w:rFonts w:ascii="Wingdings" w:hAnsi="Wingdings" w:cs="Wingdings" w:hint="default"/>
+        <w:rFonts w:hint="default" w:ascii="Wingdings" w:hAnsi="Wingdings" w:cs="Wingdings"/>
       </w:rPr>
     </w:lvl>
     <w:lvl w:ilvl="3">
@@ -2924,7 +2960,7 @@
         <w:ind w:left="3600" w:hanging="360"/>
       </w:pPr>
       <w:rPr>
-        <w:rFonts w:ascii="Symbol" w:hAnsi="Symbol" w:cs="Symbol" w:hint="default"/>
+        <w:rFonts w:hint="default" w:ascii="Symbol" w:hAnsi="Symbol" w:cs="Symbol"/>
       </w:rPr>
     </w:lvl>
     <w:lvl w:ilvl="4">
@@ -2936,7 +2972,7 @@
         <w:ind w:left="4320" w:hanging="360"/>
       </w:pPr>
       <w:rPr>
-        <w:rFonts w:ascii="Courier New" w:hAnsi="Courier New" w:cs="Courier New" w:hint="default"/>
+        <w:rFonts w:hint="default" w:ascii="Courier New" w:hAnsi="Courier New" w:cs="Courier New"/>
       </w:rPr>
     </w:lvl>
     <w:lvl w:ilvl="5">
@@ -2948,7 +2984,7 @@
         <w:ind w:left="5040" w:hanging="360"/>
       </w:pPr>
       <w:rPr>
-        <w:rFonts w:ascii="Wingdings" w:hAnsi="Wingdings" w:cs="Wingdings" w:hint="default"/>
+        <w:rFonts w:hint="default" w:ascii="Wingdings" w:hAnsi="Wingdings" w:cs="Wingdings"/>
       </w:rPr>
     </w:lvl>
     <w:lvl w:ilvl="6">
@@ -2960,7 +2996,7 @@
         <w:ind w:left="5760" w:hanging="360"/>
       </w:pPr>
       <w:rPr>
-        <w:rFonts w:ascii="Symbol" w:hAnsi="Symbol" w:cs="Symbol" w:hint="default"/>
+        <w:rFonts w:hint="default" w:ascii="Symbol" w:hAnsi="Symbol" w:cs="Symbol"/>
       </w:rPr>
     </w:lvl>
     <w:lvl w:ilvl="7">
@@ -2972,7 +3008,7 @@
         <w:ind w:left="6480" w:hanging="360"/>
       </w:pPr>
       <w:rPr>
-        <w:rFonts w:ascii="Courier New" w:hAnsi="Courier New" w:cs="Courier New" w:hint="default"/>
+        <w:rFonts w:hint="default" w:ascii="Courier New" w:hAnsi="Courier New" w:cs="Courier New"/>
       </w:rPr>
     </w:lvl>
     <w:lvl w:ilvl="8">
@@ -2984,7 +3020,7 @@
         <w:ind w:left="7200" w:hanging="360"/>
       </w:pPr>
       <w:rPr>
-        <w:rFonts w:ascii="Wingdings" w:hAnsi="Wingdings" w:cs="Wingdings" w:hint="default"/>
+        <w:rFonts w:hint="default" w:ascii="Wingdings" w:hAnsi="Wingdings" w:cs="Wingdings"/>
       </w:rPr>
     </w:lvl>
   </w:abstractNum>
@@ -3011,7 +3047,7 @@
   <w:docDefaults>
     <w:rPrDefault>
       <w:rPr>
-        <w:rFonts w:asciiTheme="minorHAnsi" w:eastAsiaTheme="minorHAnsi" w:hAnsiTheme="minorHAnsi" w:cstheme="minorBidi"/>
+        <w:rFonts w:asciiTheme="minorHAnsi" w:hAnsiTheme="minorHAnsi" w:eastAsiaTheme="minorHAnsi" w:cstheme="minorBidi"/>
         <w:sz w:val="22"/>
         <w:szCs w:val="22"/>
         <w:lang w:val="pt-BR" w:eastAsia="en-US" w:bidi="ar-SA"/>
@@ -3026,14 +3062,14 @@
   <w:latentStyles w:defLockedState="0" w:defUIPriority="99" w:defSemiHidden="0" w:defUnhideWhenUsed="0" w:defQFormat="0" w:count="376">
     <w:lsdException w:name="Normal" w:uiPriority="0" w:qFormat="1"/>
     <w:lsdException w:name="heading 1" w:uiPriority="9" w:qFormat="1"/>
-    <w:lsdException w:name="heading 2" w:semiHidden="1" w:uiPriority="9" w:unhideWhenUsed="1" w:qFormat="1"/>
-    <w:lsdException w:name="heading 3" w:semiHidden="1" w:uiPriority="9" w:unhideWhenUsed="1" w:qFormat="1"/>
-    <w:lsdException w:name="heading 4" w:semiHidden="1" w:uiPriority="9" w:unhideWhenUsed="1" w:qFormat="1"/>
-    <w:lsdException w:name="heading 5" w:semiHidden="1" w:uiPriority="9" w:unhideWhenUsed="1" w:qFormat="1"/>
-    <w:lsdException w:name="heading 6" w:semiHidden="1" w:uiPriority="9" w:unhideWhenUsed="1" w:qFormat="1"/>
-    <w:lsdException w:name="heading 7" w:semiHidden="1" w:uiPriority="9" w:unhideWhenUsed="1" w:qFormat="1"/>
-    <w:lsdException w:name="heading 8" w:semiHidden="1" w:uiPriority="9" w:unhideWhenUsed="1" w:qFormat="1"/>
-    <w:lsdException w:name="heading 9" w:semiHidden="1" w:uiPriority="9" w:unhideWhenUsed="1" w:qFormat="1"/>
+    <w:lsdException w:name="heading 2" w:uiPriority="9" w:semiHidden="1" w:unhideWhenUsed="1" w:qFormat="1"/>
+    <w:lsdException w:name="heading 3" w:uiPriority="9" w:semiHidden="1" w:unhideWhenUsed="1" w:qFormat="1"/>
+    <w:lsdException w:name="heading 4" w:uiPriority="9" w:semiHidden="1" w:unhideWhenUsed="1" w:qFormat="1"/>
+    <w:lsdException w:name="heading 5" w:uiPriority="9" w:semiHidden="1" w:unhideWhenUsed="1" w:qFormat="1"/>
+    <w:lsdException w:name="heading 6" w:uiPriority="9" w:semiHidden="1" w:unhideWhenUsed="1" w:qFormat="1"/>
+    <w:lsdException w:name="heading 7" w:uiPriority="9" w:semiHidden="1" w:unhideWhenUsed="1" w:qFormat="1"/>
+    <w:lsdException w:name="heading 8" w:uiPriority="9" w:semiHidden="1" w:unhideWhenUsed="1" w:qFormat="1"/>
+    <w:lsdException w:name="heading 9" w:uiPriority="9" w:semiHidden="1" w:unhideWhenUsed="1" w:qFormat="1"/>
     <w:lsdException w:name="index 1" w:semiHidden="1" w:unhideWhenUsed="1"/>
     <w:lsdException w:name="index 2" w:semiHidden="1" w:unhideWhenUsed="1"/>
     <w:lsdException w:name="index 3" w:semiHidden="1" w:unhideWhenUsed="1"/>
@@ -3043,22 +3079,22 @@
     <w:lsdException w:name="index 7" w:semiHidden="1" w:unhideWhenUsed="1"/>
     <w:lsdException w:name="index 8" w:semiHidden="1" w:unhideWhenUsed="1"/>
     <w:lsdException w:name="index 9" w:semiHidden="1" w:unhideWhenUsed="1"/>
-    <w:lsdException w:name="toc 1" w:semiHidden="1" w:uiPriority="39" w:unhideWhenUsed="1"/>
-    <w:lsdException w:name="toc 2" w:semiHidden="1" w:uiPriority="39" w:unhideWhenUsed="1"/>
-    <w:lsdException w:name="toc 3" w:semiHidden="1" w:uiPriority="39" w:unhideWhenUsed="1"/>
-    <w:lsdException w:name="toc 4" w:semiHidden="1" w:uiPriority="39" w:unhideWhenUsed="1"/>
-    <w:lsdException w:name="toc 5" w:semiHidden="1" w:uiPriority="39" w:unhideWhenUsed="1"/>
-    <w:lsdException w:name="toc 6" w:semiHidden="1" w:uiPriority="39" w:unhideWhenUsed="1"/>
-    <w:lsdException w:name="toc 7" w:semiHidden="1" w:uiPriority="39" w:unhideWhenUsed="1"/>
-    <w:lsdException w:name="toc 8" w:semiHidden="1" w:uiPriority="39" w:unhideWhenUsed="1"/>
-    <w:lsdException w:name="toc 9" w:semiHidden="1" w:uiPriority="39" w:unhideWhenUsed="1"/>
+    <w:lsdException w:name="toc 1" w:uiPriority="39" w:semiHidden="1" w:unhideWhenUsed="1"/>
+    <w:lsdException w:name="toc 2" w:uiPriority="39" w:semiHidden="1" w:unhideWhenUsed="1"/>
+    <w:lsdException w:name="toc 3" w:uiPriority="39" w:semiHidden="1" w:unhideWhenUsed="1"/>
+    <w:lsdException w:name="toc 4" w:uiPriority="39" w:semiHidden="1" w:unhideWhenUsed="1"/>
+    <w:lsdException w:name="toc 5" w:uiPriority="39" w:semiHidden="1" w:unhideWhenUsed="1"/>
+    <w:lsdException w:name="toc 6" w:uiPriority="39" w:semiHidden="1" w:unhideWhenUsed="1"/>
+    <w:lsdException w:name="toc 7" w:uiPriority="39" w:semiHidden="1" w:unhideWhenUsed="1"/>
+    <w:lsdException w:name="toc 8" w:uiPriority="39" w:semiHidden="1" w:unhideWhenUsed="1"/>
+    <w:lsdException w:name="toc 9" w:uiPriority="39" w:semiHidden="1" w:unhideWhenUsed="1"/>
     <w:lsdException w:name="Normal Indent" w:semiHidden="1" w:unhideWhenUsed="1"/>
     <w:lsdException w:name="footnote text" w:semiHidden="1" w:unhideWhenUsed="1"/>
     <w:lsdException w:name="annotation text" w:semiHidden="1" w:unhideWhenUsed="1"/>
     <w:lsdException w:name="header" w:semiHidden="1" w:unhideWhenUsed="1"/>
     <w:lsdException w:name="footer" w:semiHidden="1" w:unhideWhenUsed="1"/>
     <w:lsdException w:name="index heading" w:semiHidden="1" w:unhideWhenUsed="1"/>
-    <w:lsdException w:name="caption" w:semiHidden="1" w:uiPriority="35" w:unhideWhenUsed="1" w:qFormat="1"/>
+    <w:lsdException w:name="caption" w:uiPriority="35" w:semiHidden="1" w:unhideWhenUsed="1" w:qFormat="1"/>
     <w:lsdException w:name="table of figures" w:semiHidden="1" w:unhideWhenUsed="1"/>
     <w:lsdException w:name="envelope address" w:semiHidden="1" w:unhideWhenUsed="1"/>
     <w:lsdException w:name="envelope return" w:semiHidden="1" w:unhideWhenUsed="1"/>
@@ -3089,7 +3125,7 @@
     <w:lsdException w:name="Title" w:uiPriority="10" w:qFormat="1"/>
     <w:lsdException w:name="Closing" w:semiHidden="1" w:unhideWhenUsed="1"/>
     <w:lsdException w:name="Signature" w:semiHidden="1" w:unhideWhenUsed="1"/>
-    <w:lsdException w:name="Default Paragraph Font" w:semiHidden="1" w:uiPriority="1" w:unhideWhenUsed="1"/>
+    <w:lsdException w:name="Default Paragraph Font" w:uiPriority="1" w:semiHidden="1" w:unhideWhenUsed="1"/>
     <w:lsdException w:name="Body Text" w:semiHidden="1" w:unhideWhenUsed="1"/>
     <w:lsdException w:name="Body Text Indent" w:semiHidden="1" w:unhideWhenUsed="1"/>
     <w:lsdException w:name="List Continue" w:semiHidden="1" w:unhideWhenUsed="1"/>
@@ -3285,8 +3321,8 @@
     <w:lsdException w:name="Subtle Reference" w:uiPriority="31" w:qFormat="1"/>
     <w:lsdException w:name="Intense Reference" w:uiPriority="32" w:qFormat="1"/>
     <w:lsdException w:name="Book Title" w:uiPriority="33" w:qFormat="1"/>
-    <w:lsdException w:name="Bibliography" w:semiHidden="1" w:uiPriority="37" w:unhideWhenUsed="1"/>
-    <w:lsdException w:name="TOC Heading" w:semiHidden="1" w:uiPriority="39" w:unhideWhenUsed="1" w:qFormat="1"/>
+    <w:lsdException w:name="Bibliography" w:uiPriority="37" w:semiHidden="1" w:unhideWhenUsed="1"/>
+    <w:lsdException w:name="TOC Heading" w:uiPriority="39" w:semiHidden="1" w:unhideWhenUsed="1" w:qFormat="1"/>
     <w:lsdException w:name="Plain Table 1" w:uiPriority="41"/>
     <w:lsdException w:name="Plain Table 2" w:uiPriority="42"/>
     <w:lsdException w:name="Plain Table 3" w:uiPriority="43"/>
@@ -3397,17 +3433,17 @@
     <w:lsdException w:name="Unresolved Mention" w:semiHidden="1" w:unhideWhenUsed="1"/>
     <w:lsdException w:name="Smart Link" w:semiHidden="1" w:unhideWhenUsed="1"/>
   </w:latentStyles>
-  <w:style w:type="paragraph" w:default="1" w:styleId="Normal">
+  <w:style w:type="paragraph" w:styleId="Normal" w:default="1">
     <w:name w:val="Normal"/>
     <w:qFormat/>
   </w:style>
-  <w:style w:type="character" w:default="1" w:styleId="DefaultParagraphFont">
+  <w:style w:type="character" w:styleId="DefaultParagraphFont" w:default="1">
     <w:name w:val="Default Paragraph Font"/>
     <w:uiPriority w:val="1"/>
     <w:semiHidden/>
     <w:unhideWhenUsed/>
   </w:style>
-  <w:style w:type="table" w:default="1" w:styleId="TableNormal">
+  <w:style w:type="table" w:styleId="TableNormal" w:default="1">
     <w:name w:val="Normal Table"/>
     <w:uiPriority w:val="99"/>
     <w:semiHidden/>
@@ -3422,7 +3458,7 @@
       </w:tblCellMar>
     </w:tblPr>
   </w:style>
-  <w:style w:type="numbering" w:default="1" w:styleId="NoList">
+  <w:style w:type="numbering" w:styleId="NoList" w:default="1">
     <w:name w:val="No List"/>
     <w:uiPriority w:val="99"/>
     <w:semiHidden/>
@@ -3449,12 +3485,12 @@
     </w:pPr>
     <w:tblPr>
       <w:tblBorders>
-        <w:top w:val="single" w:sz="4" w:space="0" w:color="auto"/>
-        <w:left w:val="single" w:sz="4" w:space="0" w:color="auto"/>
-        <w:bottom w:val="single" w:sz="4" w:space="0" w:color="auto"/>
-        <w:right w:val="single" w:sz="4" w:space="0" w:color="auto"/>
-        <w:insideH w:val="single" w:sz="4" w:space="0" w:color="auto"/>
-        <w:insideV w:val="single" w:sz="4" w:space="0" w:color="auto"/>
+        <w:top w:val="single" w:color="auto" w:sz="4" w:space="0"/>
+        <w:left w:val="single" w:color="auto" w:sz="4" w:space="0"/>
+        <w:bottom w:val="single" w:color="auto" w:sz="4" w:space="0"/>
+        <w:right w:val="single" w:color="auto" w:sz="4" w:space="0"/>
+        <w:insideH w:val="single" w:color="auto" w:sz="4" w:space="0"/>
+        <w:insideV w:val="single" w:color="auto" w:sz="4" w:space="0"/>
       </w:tblBorders>
     </w:tblPr>
   </w:style>

</xml_diff>

<commit_message>
Alterei a data de entrega do T3 de Lab. PC2
</commit_message>
<xml_diff>
--- a/aulas/lab-poo/trabalhos/Trabalho3-PC2.docx
+++ b/aulas/lab-poo/trabalhos/Trabalho3-PC2.docx
@@ -192,7 +192,8 @@
       </w:pPr>
       <w:r>
         <w:rPr>
-          <w:b/>
+          <w:b w:val="1"/>
+          <w:bCs w:val="1"/>
           <w:sz w:val="32"/>
           <w:szCs w:val="32"/>
         </w:rPr>
@@ -200,7 +201,8 @@
       </w:r>
       <w:r>
         <w:rPr>
-          <w:b/>
+          <w:b w:val="1"/>
+          <w:bCs w:val="1"/>
           <w:sz w:val="32"/>
           <w:szCs w:val="32"/>
         </w:rPr>
@@ -211,7 +213,14 @@
           <w:sz w:val="32"/>
           <w:szCs w:val="32"/>
         </w:rPr>
-        <w:t>13/09</w:t>
+        <w:t>1</w:t>
+      </w:r>
+      <w:r>
+        <w:rPr>
+          <w:sz w:val="32"/>
+          <w:szCs w:val="32"/>
+        </w:rPr>
+        <w:t>4/02/2025</w:t>
       </w:r>
     </w:p>
     <w:p>

</xml_diff>